<commit_message>
Added marching cubes to links
</commit_message>
<xml_diff>
--- a/ref/Linki.docx
+++ b/ref/Linki.docx
@@ -888,6 +888,134 @@
           <w:lang w:val="en-GB"/>
         </w:rPr>
       </w:pPr>
+      <w:r>
+        <w:rPr>
+          <w:lang w:val="en-GB"/>
+        </w:rPr>
+        <w:t>Marching cubes</w:t>
+      </w:r>
+    </w:p>
+    <w:p>
+      <w:pPr>
+        <w:rPr>
+          <w:lang w:val="en-GB"/>
+        </w:rPr>
+      </w:pPr>
+      <w:r>
+        <w:rPr>
+          <w:lang w:val="en-GB"/>
+        </w:rPr>
+        <w:t>Coding Adventure: Marching Cubes</w:t>
+      </w:r>
+      <w:r>
+        <w:rPr>
+          <w:lang w:val="en-GB"/>
+        </w:rPr>
+        <w:t xml:space="preserve"> – S</w:t>
+      </w:r>
+      <w:r>
+        <w:rPr>
+          <w:lang w:val="en-GB"/>
+        </w:rPr>
+        <w:t xml:space="preserve">ebastian </w:t>
+      </w:r>
+      <w:proofErr w:type="spellStart"/>
+      <w:r>
+        <w:rPr>
+          <w:lang w:val="en-GB"/>
+        </w:rPr>
+        <w:t>Lague</w:t>
+      </w:r>
+      <w:proofErr w:type="spellEnd"/>
+      <w:r>
+        <w:rPr>
+          <w:lang w:val="en-GB"/>
+        </w:rPr>
+        <w:t xml:space="preserve"> </w:t>
+      </w:r>
+      <w:hyperlink r:id="rId24" w:history="1">
+        <w:r>
+          <w:rPr>
+            <w:rStyle w:val="Hyperlink"/>
+            <w:lang w:val="en-GB"/>
+          </w:rPr>
+          <w:t>[l</w:t>
+        </w:r>
+        <w:r>
+          <w:rPr>
+            <w:rStyle w:val="Hyperlink"/>
+            <w:lang w:val="en-GB"/>
+          </w:rPr>
+          <w:t>i</w:t>
+        </w:r>
+        <w:r>
+          <w:rPr>
+            <w:rStyle w:val="Hyperlink"/>
+            <w:lang w:val="en-GB"/>
+          </w:rPr>
+          <w:t>nk]</w:t>
+        </w:r>
+      </w:hyperlink>
+    </w:p>
+    <w:p>
+      <w:pPr>
+        <w:rPr>
+          <w:lang w:val="en-GB"/>
+        </w:rPr>
+      </w:pPr>
+      <w:hyperlink r:id="rId25" w:history="1">
+        <w:r>
+          <w:rPr>
+            <w:rStyle w:val="Hyperlink"/>
+            <w:lang w:val="en-GB"/>
+          </w:rPr>
+          <w:t>[link]</w:t>
+        </w:r>
+      </w:hyperlink>
+    </w:p>
+    <w:p>
+      <w:pPr>
+        <w:rPr>
+          <w:lang w:val="en-GB"/>
+        </w:rPr>
+      </w:pPr>
+      <w:hyperlink r:id="rId26" w:history="1">
+        <w:r>
+          <w:rPr>
+            <w:rStyle w:val="Hyperlink"/>
+            <w:lang w:val="en-GB"/>
+          </w:rPr>
+          <w:t>[link]</w:t>
+        </w:r>
+      </w:hyperlink>
+    </w:p>
+    <w:p>
+      <w:pPr>
+        <w:rPr>
+          <w:lang w:val="en-GB"/>
+        </w:rPr>
+      </w:pPr>
+      <w:r>
+        <w:rPr>
+          <w:lang w:val="en-GB"/>
+        </w:rPr>
+        <w:t>Generating Complex Procedural Terrains Using the GPU</w:t>
+      </w:r>
+      <w:r>
+        <w:rPr>
+          <w:lang w:val="en-GB"/>
+        </w:rPr>
+        <w:t xml:space="preserve"> </w:t>
+      </w:r>
+      <w:hyperlink r:id="rId27" w:history="1">
+        <w:r>
+          <w:rPr>
+            <w:rStyle w:val="Hyperlink"/>
+            <w:lang w:val="en-GB"/>
+          </w:rPr>
+          <w:t>[link]</w:t>
+        </w:r>
+      </w:hyperlink>
     </w:p>
     <w:sectPr>
       <w:pgSz w:w="11906" w:h="16838"/>

</xml_diff>

<commit_message>
prace nad inzynierka Wstęp, ruch przegobowy, marching cubes
</commit_message>
<xml_diff>
--- a/ref/Linki.docx
+++ b/ref/Linki.docx
@@ -4,21 +4,11 @@
   <w:body>
     <w:p>
       <w:pPr>
-        <w:pStyle w:val="Heading1"/>
-      </w:pPr>
-      <w:proofErr w:type="spellStart"/>
-      <w:r>
-        <w:t>Inverse</w:t>
-      </w:r>
-      <w:proofErr w:type="spellEnd"/>
-      <w:r>
-        <w:t xml:space="preserve"> </w:t>
-      </w:r>
-      <w:proofErr w:type="spellStart"/>
-      <w:r>
-        <w:t>Kinematics</w:t>
-      </w:r>
-      <w:proofErr w:type="spellEnd"/>
+        <w:pStyle w:val="Nagwek1"/>
+      </w:pPr>
+      <w:r>
+        <w:t>Inverse Kinematics</w:t>
+      </w:r>
     </w:p>
     <w:p/>
     <w:p>
@@ -29,28 +19,18 @@
           <w:lang w:val="en-GB"/>
         </w:rPr>
       </w:pPr>
-      <w:proofErr w:type="spellStart"/>
-      <w:r>
-        <w:rPr>
-          <w:sz w:val="20"/>
-          <w:szCs w:val="20"/>
-          <w:lang w:val="en-GB"/>
-        </w:rPr>
-        <w:t>Podstawowe</w:t>
-      </w:r>
-      <w:proofErr w:type="spellEnd"/>
-      <w:r>
-        <w:rPr>
-          <w:sz w:val="20"/>
-          <w:szCs w:val="20"/>
-          <w:lang w:val="en-GB"/>
-        </w:rPr>
-        <w:t xml:space="preserve"> IK </w:t>
+      <w:r>
+        <w:rPr>
+          <w:sz w:val="20"/>
+          <w:szCs w:val="20"/>
+          <w:lang w:val="en-GB"/>
+        </w:rPr>
+        <w:t xml:space="preserve">Podstawowe IK </w:t>
       </w:r>
       <w:hyperlink r:id="rId4" w:history="1">
         <w:r>
           <w:rPr>
-            <w:rStyle w:val="Hyperlink"/>
+            <w:rStyle w:val="Hipercze"/>
             <w:sz w:val="20"/>
             <w:szCs w:val="20"/>
             <w:lang w:val="en-GB"/>
@@ -69,91 +49,35 @@
       <w:hyperlink r:id="rId5" w:history="1">
         <w:r>
           <w:rPr>
-            <w:rStyle w:val="Hyperlink"/>
-            <w:sz w:val="20"/>
-            <w:szCs w:val="20"/>
-            <w:lang w:val="en-GB"/>
-          </w:rPr>
-          <w:t>[</w:t>
-        </w:r>
-        <w:proofErr w:type="spellStart"/>
-        <w:r>
-          <w:rPr>
-            <w:rStyle w:val="Hyperlink"/>
-            <w:sz w:val="20"/>
-            <w:szCs w:val="20"/>
-            <w:lang w:val="en-GB"/>
-          </w:rPr>
-          <w:t>pl</w:t>
-        </w:r>
-        <w:r>
-          <w:rPr>
-            <w:rStyle w:val="Hyperlink"/>
-            <w:sz w:val="20"/>
-            <w:szCs w:val="20"/>
-            <w:lang w:val="en-GB"/>
-          </w:rPr>
-          <w:t>i</w:t>
-        </w:r>
-        <w:r>
-          <w:rPr>
-            <w:rStyle w:val="Hyperlink"/>
-            <w:sz w:val="20"/>
-            <w:szCs w:val="20"/>
-            <w:lang w:val="en-GB"/>
-          </w:rPr>
-          <w:t>k</w:t>
-        </w:r>
-        <w:proofErr w:type="spellEnd"/>
-        <w:r>
-          <w:rPr>
-            <w:rStyle w:val="Hyperlink"/>
-            <w:sz w:val="20"/>
-            <w:szCs w:val="20"/>
-            <w:lang w:val="en-GB"/>
-          </w:rPr>
-          <w:t>]</w:t>
-        </w:r>
-      </w:hyperlink>
-    </w:p>
-    <w:p>
-      <w:pPr>
-        <w:rPr>
-          <w:sz w:val="20"/>
-          <w:szCs w:val="20"/>
-          <w:lang w:val="en-GB"/>
-        </w:rPr>
-      </w:pPr>
-      <w:proofErr w:type="spellStart"/>
-      <w:r>
-        <w:rPr>
-          <w:sz w:val="20"/>
-          <w:szCs w:val="20"/>
-          <w:lang w:val="en-GB"/>
-        </w:rPr>
-        <w:t>Modeling</w:t>
-      </w:r>
-      <w:proofErr w:type="spellEnd"/>
-      <w:r>
-        <w:rPr>
-          <w:sz w:val="20"/>
-          <w:szCs w:val="20"/>
-          <w:lang w:val="en-GB"/>
-        </w:rPr>
-        <w:t xml:space="preserve"> and Analysis of a 6 DOF Robotic Arm Manipulator</w:t>
-      </w:r>
-      <w:r>
-        <w:rPr>
-          <w:sz w:val="20"/>
-          <w:szCs w:val="20"/>
-          <w:lang w:val="en-GB"/>
-        </w:rPr>
-        <w:t xml:space="preserve"> </w:t>
+            <w:rStyle w:val="Hipercze"/>
+            <w:sz w:val="20"/>
+            <w:szCs w:val="20"/>
+            <w:lang w:val="en-GB"/>
+          </w:rPr>
+          <w:t>[plik]</w:t>
+        </w:r>
+      </w:hyperlink>
+    </w:p>
+    <w:p>
+      <w:pPr>
+        <w:rPr>
+          <w:sz w:val="20"/>
+          <w:szCs w:val="20"/>
+          <w:lang w:val="en-GB"/>
+        </w:rPr>
+      </w:pPr>
+      <w:r>
+        <w:rPr>
+          <w:sz w:val="20"/>
+          <w:szCs w:val="20"/>
+          <w:lang w:val="en-GB"/>
+        </w:rPr>
+        <w:t xml:space="preserve">Modeling and Analysis of a 6 DOF Robotic Arm Manipulator </w:t>
       </w:r>
       <w:hyperlink r:id="rId6" w:history="1">
         <w:r>
           <w:rPr>
-            <w:rStyle w:val="Hyperlink"/>
+            <w:rStyle w:val="Hipercze"/>
             <w:sz w:val="20"/>
             <w:szCs w:val="20"/>
             <w:lang w:val="en-GB"/>
@@ -172,79 +96,35 @@
       <w:hyperlink r:id="rId7" w:history="1">
         <w:r>
           <w:rPr>
-            <w:rStyle w:val="Hyperlink"/>
-            <w:sz w:val="20"/>
-            <w:szCs w:val="20"/>
-            <w:lang w:val="en-GB"/>
-          </w:rPr>
-          <w:t>[</w:t>
-        </w:r>
-        <w:proofErr w:type="spellStart"/>
-        <w:r>
-          <w:rPr>
-            <w:rStyle w:val="Hyperlink"/>
-            <w:sz w:val="20"/>
-            <w:szCs w:val="20"/>
-            <w:lang w:val="en-GB"/>
-          </w:rPr>
-          <w:t>plik</w:t>
-        </w:r>
-        <w:proofErr w:type="spellEnd"/>
-        <w:r>
-          <w:rPr>
-            <w:rStyle w:val="Hyperlink"/>
-            <w:sz w:val="20"/>
-            <w:szCs w:val="20"/>
-            <w:lang w:val="en-GB"/>
-          </w:rPr>
-          <w:t>]</w:t>
-        </w:r>
-      </w:hyperlink>
-    </w:p>
-    <w:p>
-      <w:pPr>
-        <w:rPr>
-          <w:sz w:val="20"/>
-          <w:szCs w:val="20"/>
-          <w:lang w:val="en-GB"/>
-        </w:rPr>
-      </w:pPr>
-      <w:r>
-        <w:rPr>
-          <w:sz w:val="20"/>
-          <w:szCs w:val="20"/>
-          <w:lang w:val="en-GB"/>
-        </w:rPr>
-        <w:t>An adaptive-learning algorithm to solve the inverse kinematics</w:t>
-      </w:r>
-      <w:r>
-        <w:rPr>
-          <w:sz w:val="20"/>
-          <w:szCs w:val="20"/>
-          <w:lang w:val="en-GB"/>
-        </w:rPr>
-        <w:t xml:space="preserve"> </w:t>
-      </w:r>
-      <w:r>
-        <w:rPr>
-          <w:sz w:val="20"/>
-          <w:szCs w:val="20"/>
-          <w:lang w:val="en-GB"/>
-        </w:rPr>
-        <w:t>problem of a 6 D.O.F serial robot manipulator</w:t>
-      </w:r>
-      <w:r>
-        <w:rPr>
-          <w:sz w:val="20"/>
-          <w:szCs w:val="20"/>
-          <w:lang w:val="en-GB"/>
-        </w:rPr>
-        <w:t xml:space="preserve"> </w:t>
+            <w:rStyle w:val="Hipercze"/>
+            <w:sz w:val="20"/>
+            <w:szCs w:val="20"/>
+            <w:lang w:val="en-GB"/>
+          </w:rPr>
+          <w:t>[plik]</w:t>
+        </w:r>
+      </w:hyperlink>
+    </w:p>
+    <w:p>
+      <w:pPr>
+        <w:rPr>
+          <w:sz w:val="20"/>
+          <w:szCs w:val="20"/>
+          <w:lang w:val="en-GB"/>
+        </w:rPr>
+      </w:pPr>
+      <w:r>
+        <w:rPr>
+          <w:sz w:val="20"/>
+          <w:szCs w:val="20"/>
+          <w:lang w:val="en-GB"/>
+        </w:rPr>
+        <w:t xml:space="preserve">An adaptive-learning algorithm to solve the inverse kinematics problem of a 6 D.O.F serial robot manipulator </w:t>
       </w:r>
       <w:hyperlink r:id="rId8" w:history="1">
         <w:r>
           <w:rPr>
-            <w:rStyle w:val="Hyperlink"/>
+            <w:rStyle w:val="Hipercze"/>
             <w:sz w:val="20"/>
             <w:szCs w:val="20"/>
             <w:lang w:val="en-GB"/>
@@ -263,32 +143,12 @@
       <w:hyperlink r:id="rId9" w:history="1">
         <w:r>
           <w:rPr>
-            <w:rStyle w:val="Hyperlink"/>
-            <w:sz w:val="20"/>
-            <w:szCs w:val="20"/>
-            <w:lang w:val="en-GB"/>
-          </w:rPr>
-          <w:t>[</w:t>
-        </w:r>
-        <w:proofErr w:type="spellStart"/>
-        <w:r>
-          <w:rPr>
-            <w:rStyle w:val="Hyperlink"/>
-            <w:sz w:val="20"/>
-            <w:szCs w:val="20"/>
-            <w:lang w:val="en-GB"/>
-          </w:rPr>
-          <w:t>plik</w:t>
-        </w:r>
-        <w:proofErr w:type="spellEnd"/>
-        <w:r>
-          <w:rPr>
-            <w:rStyle w:val="Hyperlink"/>
-            <w:sz w:val="20"/>
-            <w:szCs w:val="20"/>
-            <w:lang w:val="en-GB"/>
-          </w:rPr>
-          <w:t>]</w:t>
+            <w:rStyle w:val="Hipercze"/>
+            <w:sz w:val="20"/>
+            <w:szCs w:val="20"/>
+            <w:lang w:val="en-GB"/>
+          </w:rPr>
+          <w:t>[plik]</w:t>
         </w:r>
       </w:hyperlink>
     </w:p>
@@ -351,7 +211,7 @@
       <w:hyperlink r:id="rId10" w:history="1">
         <w:r>
           <w:rPr>
-            <w:rStyle w:val="Hyperlink"/>
+            <w:rStyle w:val="Hipercze"/>
             <w:sz w:val="20"/>
             <w:szCs w:val="20"/>
             <w:lang w:val="en-GB"/>
@@ -370,32 +230,12 @@
       <w:hyperlink r:id="rId11" w:history="1">
         <w:r>
           <w:rPr>
-            <w:rStyle w:val="Hyperlink"/>
-            <w:sz w:val="20"/>
-            <w:szCs w:val="20"/>
-            <w:lang w:val="en-GB"/>
-          </w:rPr>
-          <w:t>[</w:t>
-        </w:r>
-        <w:proofErr w:type="spellStart"/>
-        <w:r>
-          <w:rPr>
-            <w:rStyle w:val="Hyperlink"/>
-            <w:sz w:val="20"/>
-            <w:szCs w:val="20"/>
-            <w:lang w:val="en-GB"/>
-          </w:rPr>
-          <w:t>plik</w:t>
-        </w:r>
-        <w:proofErr w:type="spellEnd"/>
-        <w:r>
-          <w:rPr>
-            <w:rStyle w:val="Hyperlink"/>
-            <w:sz w:val="20"/>
-            <w:szCs w:val="20"/>
-            <w:lang w:val="en-GB"/>
-          </w:rPr>
-          <w:t>]</w:t>
+            <w:rStyle w:val="Hipercze"/>
+            <w:sz w:val="20"/>
+            <w:szCs w:val="20"/>
+            <w:lang w:val="en-GB"/>
+          </w:rPr>
+          <w:t>[plik]</w:t>
         </w:r>
       </w:hyperlink>
     </w:p>
@@ -426,7 +266,7 @@
       <w:hyperlink r:id="rId12" w:history="1">
         <w:r>
           <w:rPr>
-            <w:rStyle w:val="Hyperlink"/>
+            <w:rStyle w:val="Hipercze"/>
             <w:sz w:val="20"/>
             <w:szCs w:val="20"/>
             <w:lang w:val="en-GB"/>
@@ -445,32 +285,12 @@
       <w:hyperlink r:id="rId13" w:history="1">
         <w:r>
           <w:rPr>
-            <w:rStyle w:val="Hyperlink"/>
-            <w:sz w:val="20"/>
-            <w:szCs w:val="20"/>
-            <w:lang w:val="en-GB"/>
-          </w:rPr>
-          <w:t>[</w:t>
-        </w:r>
-        <w:proofErr w:type="spellStart"/>
-        <w:r>
-          <w:rPr>
-            <w:rStyle w:val="Hyperlink"/>
-            <w:sz w:val="20"/>
-            <w:szCs w:val="20"/>
-            <w:lang w:val="en-GB"/>
-          </w:rPr>
-          <w:t>plik</w:t>
-        </w:r>
-        <w:proofErr w:type="spellEnd"/>
-        <w:r>
-          <w:rPr>
-            <w:rStyle w:val="Hyperlink"/>
-            <w:sz w:val="20"/>
-            <w:szCs w:val="20"/>
-            <w:lang w:val="en-GB"/>
-          </w:rPr>
-          <w:t>]</w:t>
+            <w:rStyle w:val="Hipercze"/>
+            <w:sz w:val="20"/>
+            <w:szCs w:val="20"/>
+            <w:lang w:val="en-GB"/>
+          </w:rPr>
+          <w:t>[plik]</w:t>
         </w:r>
       </w:hyperlink>
     </w:p>
@@ -517,7 +337,7 @@
       <w:hyperlink r:id="rId14" w:history="1">
         <w:r>
           <w:rPr>
-            <w:rStyle w:val="Hyperlink"/>
+            <w:rStyle w:val="Hipercze"/>
             <w:sz w:val="20"/>
             <w:szCs w:val="20"/>
             <w:lang w:val="en-GB"/>
@@ -536,32 +356,12 @@
       <w:hyperlink r:id="rId15" w:history="1">
         <w:r>
           <w:rPr>
-            <w:rStyle w:val="Hyperlink"/>
-            <w:sz w:val="20"/>
-            <w:szCs w:val="20"/>
-            <w:lang w:val="en-GB"/>
-          </w:rPr>
-          <w:t>[</w:t>
-        </w:r>
-        <w:proofErr w:type="spellStart"/>
-        <w:r>
-          <w:rPr>
-            <w:rStyle w:val="Hyperlink"/>
-            <w:sz w:val="20"/>
-            <w:szCs w:val="20"/>
-            <w:lang w:val="en-GB"/>
-          </w:rPr>
-          <w:t>plik</w:t>
-        </w:r>
-        <w:proofErr w:type="spellEnd"/>
-        <w:r>
-          <w:rPr>
-            <w:rStyle w:val="Hyperlink"/>
-            <w:sz w:val="20"/>
-            <w:szCs w:val="20"/>
-            <w:lang w:val="en-GB"/>
-          </w:rPr>
-          <w:t>]</w:t>
+            <w:rStyle w:val="Hipercze"/>
+            <w:sz w:val="20"/>
+            <w:szCs w:val="20"/>
+            <w:lang w:val="en-GB"/>
+          </w:rPr>
+          <w:t>[plik]</w:t>
         </w:r>
       </w:hyperlink>
     </w:p>
@@ -592,7 +392,7 @@
       <w:hyperlink r:id="rId16" w:history="1">
         <w:r>
           <w:rPr>
-            <w:rStyle w:val="Hyperlink"/>
+            <w:rStyle w:val="Hipercze"/>
             <w:sz w:val="20"/>
             <w:szCs w:val="20"/>
             <w:lang w:val="en-GB"/>
@@ -611,32 +411,12 @@
       <w:hyperlink r:id="rId17" w:history="1">
         <w:r>
           <w:rPr>
-            <w:rStyle w:val="Hyperlink"/>
-            <w:sz w:val="20"/>
-            <w:szCs w:val="20"/>
-            <w:lang w:val="en-GB"/>
-          </w:rPr>
-          <w:t>[</w:t>
-        </w:r>
-        <w:proofErr w:type="spellStart"/>
-        <w:r>
-          <w:rPr>
-            <w:rStyle w:val="Hyperlink"/>
-            <w:sz w:val="20"/>
-            <w:szCs w:val="20"/>
-            <w:lang w:val="en-GB"/>
-          </w:rPr>
-          <w:t>plik</w:t>
-        </w:r>
-        <w:proofErr w:type="spellEnd"/>
-        <w:r>
-          <w:rPr>
-            <w:rStyle w:val="Hyperlink"/>
-            <w:sz w:val="20"/>
-            <w:szCs w:val="20"/>
-            <w:lang w:val="en-GB"/>
-          </w:rPr>
-          <w:t>]</w:t>
+            <w:rStyle w:val="Hipercze"/>
+            <w:sz w:val="20"/>
+            <w:szCs w:val="20"/>
+            <w:lang w:val="en-GB"/>
+          </w:rPr>
+          <w:t>[plik]</w:t>
         </w:r>
       </w:hyperlink>
     </w:p>
@@ -683,7 +463,7 @@
       <w:hyperlink r:id="rId18" w:history="1">
         <w:r>
           <w:rPr>
-            <w:rStyle w:val="Hyperlink"/>
+            <w:rStyle w:val="Hipercze"/>
             <w:sz w:val="20"/>
             <w:szCs w:val="20"/>
             <w:lang w:val="en-GB"/>
@@ -702,32 +482,12 @@
       <w:hyperlink r:id="rId19" w:history="1">
         <w:r>
           <w:rPr>
-            <w:rStyle w:val="Hyperlink"/>
-            <w:sz w:val="20"/>
-            <w:szCs w:val="20"/>
-            <w:lang w:val="en-GB"/>
-          </w:rPr>
-          <w:t>[</w:t>
-        </w:r>
-        <w:proofErr w:type="spellStart"/>
-        <w:r>
-          <w:rPr>
-            <w:rStyle w:val="Hyperlink"/>
-            <w:sz w:val="20"/>
-            <w:szCs w:val="20"/>
-            <w:lang w:val="en-GB"/>
-          </w:rPr>
-          <w:t>plik</w:t>
-        </w:r>
-        <w:proofErr w:type="spellEnd"/>
-        <w:r>
-          <w:rPr>
-            <w:rStyle w:val="Hyperlink"/>
-            <w:sz w:val="20"/>
-            <w:szCs w:val="20"/>
-            <w:lang w:val="en-GB"/>
-          </w:rPr>
-          <w:t>]</w:t>
+            <w:rStyle w:val="Hipercze"/>
+            <w:sz w:val="20"/>
+            <w:szCs w:val="20"/>
+            <w:lang w:val="en-GB"/>
+          </w:rPr>
+          <w:t>[plik]</w:t>
         </w:r>
       </w:hyperlink>
     </w:p>
@@ -758,7 +518,7 @@
       <w:hyperlink r:id="rId20" w:history="1">
         <w:r>
           <w:rPr>
-            <w:rStyle w:val="Hyperlink"/>
+            <w:rStyle w:val="Hipercze"/>
             <w:sz w:val="20"/>
             <w:szCs w:val="20"/>
             <w:lang w:val="en-GB"/>
@@ -777,38 +537,19 @@
       <w:hyperlink r:id="rId21" w:history="1">
         <w:r>
           <w:rPr>
-            <w:rStyle w:val="Hyperlink"/>
-            <w:sz w:val="20"/>
-            <w:szCs w:val="20"/>
-            <w:lang w:val="en-GB"/>
-          </w:rPr>
-          <w:t>[</w:t>
-        </w:r>
-        <w:proofErr w:type="spellStart"/>
-        <w:r>
-          <w:rPr>
-            <w:rStyle w:val="Hyperlink"/>
-            <w:sz w:val="20"/>
-            <w:szCs w:val="20"/>
-            <w:lang w:val="en-GB"/>
-          </w:rPr>
-          <w:t>plik</w:t>
-        </w:r>
-        <w:proofErr w:type="spellEnd"/>
-        <w:r>
-          <w:rPr>
-            <w:rStyle w:val="Hyperlink"/>
-            <w:sz w:val="20"/>
-            <w:szCs w:val="20"/>
-            <w:lang w:val="en-GB"/>
-          </w:rPr>
-          <w:t>]</w:t>
-        </w:r>
-      </w:hyperlink>
-    </w:p>
-    <w:p>
-      <w:pPr>
-        <w:rPr>
+            <w:rStyle w:val="Hipercze"/>
+            <w:sz w:val="20"/>
+            <w:szCs w:val="20"/>
+            <w:lang w:val="en-GB"/>
+          </w:rPr>
+          <w:t>[plik]</w:t>
+        </w:r>
+      </w:hyperlink>
+    </w:p>
+    <w:p>
+      <w:pPr>
+        <w:rPr>
+          <w:rStyle w:val="Hipercze"/>
           <w:sz w:val="20"/>
           <w:szCs w:val="20"/>
           <w:lang w:val="en-GB"/>
@@ -833,7 +574,7 @@
       <w:hyperlink r:id="rId22" w:history="1">
         <w:r>
           <w:rPr>
-            <w:rStyle w:val="Hyperlink"/>
+            <w:rStyle w:val="Hipercze"/>
             <w:sz w:val="20"/>
             <w:szCs w:val="20"/>
             <w:lang w:val="en-GB"/>
@@ -852,38 +593,65 @@
       <w:hyperlink r:id="rId23" w:history="1">
         <w:r>
           <w:rPr>
-            <w:rStyle w:val="Hyperlink"/>
-            <w:sz w:val="20"/>
-            <w:szCs w:val="20"/>
-            <w:lang w:val="en-GB"/>
-          </w:rPr>
-          <w:t>[</w:t>
-        </w:r>
-        <w:proofErr w:type="spellStart"/>
-        <w:r>
-          <w:rPr>
-            <w:rStyle w:val="Hyperlink"/>
-            <w:sz w:val="20"/>
-            <w:szCs w:val="20"/>
-            <w:lang w:val="en-GB"/>
-          </w:rPr>
-          <w:t>plik</w:t>
-        </w:r>
-        <w:proofErr w:type="spellEnd"/>
-        <w:r>
-          <w:rPr>
-            <w:rStyle w:val="Hyperlink"/>
-            <w:sz w:val="20"/>
-            <w:szCs w:val="20"/>
-            <w:lang w:val="en-GB"/>
-          </w:rPr>
-          <w:t>]</w:t>
-        </w:r>
-      </w:hyperlink>
-    </w:p>
-    <w:p>
-      <w:pPr>
-        <w:pStyle w:val="Heading1"/>
+            <w:rStyle w:val="Hipercze"/>
+            <w:sz w:val="20"/>
+            <w:szCs w:val="20"/>
+            <w:lang w:val="en-GB"/>
+          </w:rPr>
+          <w:t>[plik]</w:t>
+        </w:r>
+      </w:hyperlink>
+    </w:p>
+    <w:p>
+      <w:pPr>
+        <w:rPr>
+          <w:rStyle w:val="Hipercze"/>
+          <w:sz w:val="20"/>
+          <w:szCs w:val="20"/>
+          <w:lang w:val="en-GB"/>
+        </w:rPr>
+      </w:pPr>
+    </w:p>
+    <w:p>
+      <w:pPr>
+        <w:rPr>
+          <w:sz w:val="20"/>
+          <w:szCs w:val="20"/>
+          <w:lang w:val="en-GB"/>
+        </w:rPr>
+      </w:pPr>
+      <w:hyperlink r:id="rId24" w:history="1">
+        <w:r>
+          <w:rPr>
+            <w:rStyle w:val="Hipercze"/>
+            <w:sz w:val="20"/>
+            <w:szCs w:val="20"/>
+            <w:lang w:val="en-GB"/>
+          </w:rPr>
+          <w:t>https://automaticaddison.com/the-ultimate-guide-to-inverse-kinematics-for-6dof-robot-arms/</w:t>
+        </w:r>
+      </w:hyperlink>
+    </w:p>
+    <w:p>
+      <w:pPr>
+        <w:rPr>
+          <w:sz w:val="20"/>
+          <w:szCs w:val="20"/>
+          <w:lang w:val="en-GB"/>
+        </w:rPr>
+      </w:pPr>
+      <w:r>
+        <w:rPr>
+          <w:sz w:val="20"/>
+          <w:szCs w:val="20"/>
+          <w:lang w:val="en-GB"/>
+        </w:rPr>
+        <w:t>https://en.wikipedia.org/wiki/Rotation_matrix</w:t>
+      </w:r>
+    </w:p>
+    <w:p>
+      <w:pPr>
+        <w:pStyle w:val="Nagwek1"/>
         <w:rPr>
           <w:lang w:val="en-GB"/>
         </w:rPr>
@@ -917,56 +685,18 @@
         <w:rPr>
           <w:lang w:val="en-GB"/>
         </w:rPr>
-        <w:t xml:space="preserve">ebastian </w:t>
-      </w:r>
-      <w:proofErr w:type="spellStart"/>
-      <w:r>
-        <w:rPr>
-          <w:lang w:val="en-GB"/>
-        </w:rPr>
-        <w:t>Lague</w:t>
-      </w:r>
-      <w:proofErr w:type="spellEnd"/>
-      <w:r>
-        <w:rPr>
-          <w:lang w:val="en-GB"/>
-        </w:rPr>
-        <w:t xml:space="preserve"> </w:t>
-      </w:r>
-      <w:hyperlink r:id="rId24" w:history="1">
-        <w:r>
-          <w:rPr>
-            <w:rStyle w:val="Hyperlink"/>
-            <w:lang w:val="en-GB"/>
-          </w:rPr>
-          <w:t>[l</w:t>
-        </w:r>
-        <w:r>
-          <w:rPr>
-            <w:rStyle w:val="Hyperlink"/>
-            <w:lang w:val="en-GB"/>
-          </w:rPr>
-          <w:t>i</w:t>
-        </w:r>
-        <w:r>
-          <w:rPr>
-            <w:rStyle w:val="Hyperlink"/>
-            <w:lang w:val="en-GB"/>
-          </w:rPr>
-          <w:t>nk]</w:t>
-        </w:r>
-      </w:hyperlink>
-    </w:p>
-    <w:p>
-      <w:pPr>
-        <w:rPr>
-          <w:lang w:val="en-GB"/>
-        </w:rPr>
-      </w:pPr>
+        <w:t>ebastian Lague</w:t>
+      </w:r>
+      <w:r>
+        <w:rPr>
+          <w:lang w:val="en-GB"/>
+        </w:rPr>
+        <w:t xml:space="preserve"> </w:t>
+      </w:r>
       <w:hyperlink r:id="rId25" w:history="1">
         <w:r>
           <w:rPr>
-            <w:rStyle w:val="Hyperlink"/>
+            <w:rStyle w:val="Hipercze"/>
             <w:lang w:val="en-GB"/>
           </w:rPr>
           <w:t>[link]</w:t>
@@ -982,7 +712,7 @@
       <w:hyperlink r:id="rId26" w:history="1">
         <w:r>
           <w:rPr>
-            <w:rStyle w:val="Hyperlink"/>
+            <w:rStyle w:val="Hipercze"/>
             <w:lang w:val="en-GB"/>
           </w:rPr>
           <w:t>[link]</w:t>
@@ -995,6 +725,22 @@
           <w:lang w:val="en-GB"/>
         </w:rPr>
       </w:pPr>
+      <w:hyperlink r:id="rId27" w:history="1">
+        <w:r>
+          <w:rPr>
+            <w:rStyle w:val="Hipercze"/>
+            <w:lang w:val="en-GB"/>
+          </w:rPr>
+          <w:t>[link]</w:t>
+        </w:r>
+      </w:hyperlink>
+    </w:p>
+    <w:p>
+      <w:pPr>
+        <w:rPr>
+          <w:lang w:val="en-GB"/>
+        </w:rPr>
+      </w:pPr>
       <w:r>
         <w:rPr>
           <w:lang w:val="en-GB"/>
@@ -1007,10 +753,10 @@
         </w:rPr>
         <w:t xml:space="preserve"> </w:t>
       </w:r>
-      <w:hyperlink r:id="rId27" w:history="1">
-        <w:r>
-          <w:rPr>
-            <w:rStyle w:val="Hyperlink"/>
+      <w:hyperlink r:id="rId28" w:history="1">
+        <w:r>
+          <w:rPr>
+            <w:rStyle w:val="Hipercze"/>
             <w:lang w:val="en-GB"/>
           </w:rPr>
           <w:t>[link]</w:t>
@@ -1422,15 +1168,15 @@
     <w:lsdException w:name="Unresolved Mention" w:semiHidden="1" w:unhideWhenUsed="1"/>
     <w:lsdException w:name="Smart Link" w:semiHidden="1" w:unhideWhenUsed="1"/>
   </w:latentStyles>
-  <w:style w:type="paragraph" w:default="1" w:styleId="Normal">
+  <w:style w:type="paragraph" w:default="1" w:styleId="Normalny">
     <w:name w:val="Normal"/>
     <w:qFormat/>
   </w:style>
-  <w:style w:type="paragraph" w:styleId="Heading1">
+  <w:style w:type="paragraph" w:styleId="Nagwek1">
     <w:name w:val="heading 1"/>
-    <w:basedOn w:val="Normal"/>
-    <w:next w:val="Normal"/>
-    <w:link w:val="Heading1Char"/>
+    <w:basedOn w:val="Normalny"/>
+    <w:next w:val="Normalny"/>
+    <w:link w:val="Nagwek1Znak"/>
     <w:uiPriority w:val="9"/>
     <w:qFormat/>
     <w:rsid w:val="0083749A"/>
@@ -1447,13 +1193,13 @@
       <w:szCs w:val="32"/>
     </w:rPr>
   </w:style>
-  <w:style w:type="character" w:default="1" w:styleId="DefaultParagraphFont">
+  <w:style w:type="character" w:default="1" w:styleId="Domylnaczcionkaakapitu">
     <w:name w:val="Default Paragraph Font"/>
     <w:uiPriority w:val="1"/>
     <w:semiHidden/>
     <w:unhideWhenUsed/>
   </w:style>
-  <w:style w:type="table" w:default="1" w:styleId="TableNormal">
+  <w:style w:type="table" w:default="1" w:styleId="Standardowy">
     <w:name w:val="Normal Table"/>
     <w:uiPriority w:val="99"/>
     <w:semiHidden/>
@@ -1468,16 +1214,16 @@
       </w:tblCellMar>
     </w:tblPr>
   </w:style>
-  <w:style w:type="numbering" w:default="1" w:styleId="NoList">
+  <w:style w:type="numbering" w:default="1" w:styleId="Bezlisty">
     <w:name w:val="No List"/>
     <w:uiPriority w:val="99"/>
     <w:semiHidden/>
     <w:unhideWhenUsed/>
   </w:style>
-  <w:style w:type="character" w:customStyle="1" w:styleId="Heading1Char">
-    <w:name w:val="Heading 1 Char"/>
-    <w:basedOn w:val="DefaultParagraphFont"/>
-    <w:link w:val="Heading1"/>
+  <w:style w:type="character" w:customStyle="1" w:styleId="Nagwek1Znak">
+    <w:name w:val="Nagłówek 1 Znak"/>
+    <w:basedOn w:val="Domylnaczcionkaakapitu"/>
+    <w:link w:val="Nagwek1"/>
     <w:uiPriority w:val="9"/>
     <w:rsid w:val="0083749A"/>
     <w:rPr>
@@ -1487,9 +1233,9 @@
       <w:szCs w:val="32"/>
     </w:rPr>
   </w:style>
-  <w:style w:type="character" w:styleId="Hyperlink">
+  <w:style w:type="character" w:styleId="Hipercze">
     <w:name w:val="Hyperlink"/>
-    <w:basedOn w:val="DefaultParagraphFont"/>
+    <w:basedOn w:val="Domylnaczcionkaakapitu"/>
     <w:uiPriority w:val="99"/>
     <w:unhideWhenUsed/>
     <w:rsid w:val="0083749A"/>
@@ -1498,9 +1244,9 @@
       <w:u w:val="single"/>
     </w:rPr>
   </w:style>
-  <w:style w:type="character" w:styleId="UnresolvedMention">
+  <w:style w:type="character" w:styleId="Nierozpoznanawzmianka">
     <w:name w:val="Unresolved Mention"/>
-    <w:basedOn w:val="DefaultParagraphFont"/>
+    <w:basedOn w:val="Domylnaczcionkaakapitu"/>
     <w:uiPriority w:val="99"/>
     <w:semiHidden/>
     <w:unhideWhenUsed/>
@@ -1510,9 +1256,9 @@
       <w:shd w:val="clear" w:color="auto" w:fill="E1DFDD"/>
     </w:rPr>
   </w:style>
-  <w:style w:type="character" w:styleId="FollowedHyperlink">
+  <w:style w:type="character" w:styleId="UyteHipercze">
     <w:name w:val="FollowedHyperlink"/>
-    <w:basedOn w:val="DefaultParagraphFont"/>
+    <w:basedOn w:val="Domylnaczcionkaakapitu"/>
     <w:uiPriority w:val="99"/>
     <w:semiHidden/>
     <w:unhideWhenUsed/>

</xml_diff>